<commit_message>
anet meeting progress, add header a ikony loader
</commit_message>
<xml_diff>
--- a/Anet Web Dokumentace.docx
+++ b/Anet Web Dokumentace.docx
@@ -4,12 +4,20 @@
   <w:body>
     <w:p>
       <w:r>
-        <w:t>Dokumentace DanceByAnet web.</w:t>
-      </w:r>
-    </w:p>
-    <w:p>
-      <w:pPr>
-        <w:pStyle w:val="Odstavecseseznamem"/>
+        <w:t xml:space="preserve">Dokumentace </w:t>
+      </w:r>
+      <w:proofErr w:type="spellStart"/>
+      <w:r>
+        <w:t>DanceByAnet</w:t>
+      </w:r>
+      <w:proofErr w:type="spellEnd"/>
+      <w:r>
+        <w:t xml:space="preserve"> web.</w:t>
+      </w:r>
+    </w:p>
+    <w:p>
+      <w:pPr>
+        <w:pStyle w:val="ListParagraph"/>
         <w:numPr>
           <w:ilvl w:val="0"/>
           <w:numId w:val="1"/>
@@ -21,31 +29,79 @@
     </w:p>
     <w:p>
       <w:pPr>
-        <w:pStyle w:val="Odstavecseseznamem"/>
-        <w:numPr>
-          <w:ilvl w:val="1"/>
-          <w:numId w:val="1"/>
-        </w:numPr>
-      </w:pPr>
-      <w:r>
-        <w:t>Blok uvodu textu ve prostřed stránky.</w:t>
-      </w:r>
-    </w:p>
-    <w:p>
-      <w:pPr>
-        <w:pStyle w:val="Odstavecseseznamem"/>
-        <w:numPr>
-          <w:ilvl w:val="1"/>
-          <w:numId w:val="1"/>
-        </w:numPr>
-      </w:pPr>
-      <w:r>
-        <w:t>Tato stranka je uvodni stranka na defaultni adrese /</w:t>
-      </w:r>
-    </w:p>
-    <w:p>
-      <w:pPr>
-        <w:pStyle w:val="Odstavecseseznamem"/>
+        <w:pStyle w:val="ListParagraph"/>
+        <w:numPr>
+          <w:ilvl w:val="1"/>
+          <w:numId w:val="1"/>
+        </w:numPr>
+      </w:pPr>
+      <w:r>
+        <w:t xml:space="preserve">Blok </w:t>
+      </w:r>
+      <w:proofErr w:type="spellStart"/>
+      <w:r>
+        <w:t>uvodu</w:t>
+      </w:r>
+      <w:proofErr w:type="spellEnd"/>
+      <w:r>
+        <w:t xml:space="preserve"> textu ve </w:t>
+      </w:r>
+      <w:proofErr w:type="spellStart"/>
+      <w:r>
+        <w:t>prostřed</w:t>
+      </w:r>
+      <w:proofErr w:type="spellEnd"/>
+      <w:r>
+        <w:t xml:space="preserve"> stránky.</w:t>
+      </w:r>
+    </w:p>
+    <w:p>
+      <w:pPr>
+        <w:pStyle w:val="ListParagraph"/>
+        <w:numPr>
+          <w:ilvl w:val="1"/>
+          <w:numId w:val="1"/>
+        </w:numPr>
+      </w:pPr>
+      <w:r>
+        <w:t xml:space="preserve">Tato </w:t>
+      </w:r>
+      <w:proofErr w:type="spellStart"/>
+      <w:r>
+        <w:t>stranka</w:t>
+      </w:r>
+      <w:proofErr w:type="spellEnd"/>
+      <w:r>
+        <w:t xml:space="preserve"> je </w:t>
+      </w:r>
+      <w:proofErr w:type="spellStart"/>
+      <w:r>
+        <w:t>uvodni</w:t>
+      </w:r>
+      <w:proofErr w:type="spellEnd"/>
+      <w:r>
+        <w:t xml:space="preserve"> </w:t>
+      </w:r>
+      <w:proofErr w:type="spellStart"/>
+      <w:r>
+        <w:t>stranka</w:t>
+      </w:r>
+      <w:proofErr w:type="spellEnd"/>
+      <w:r>
+        <w:t xml:space="preserve"> na </w:t>
+      </w:r>
+      <w:proofErr w:type="spellStart"/>
+      <w:r>
+        <w:t>defaultni</w:t>
+      </w:r>
+      <w:proofErr w:type="spellEnd"/>
+      <w:r>
+        <w:t xml:space="preserve"> adrese /</w:t>
+      </w:r>
+    </w:p>
+    <w:p>
+      <w:pPr>
+        <w:pStyle w:val="ListParagraph"/>
         <w:numPr>
           <w:ilvl w:val="0"/>
           <w:numId w:val="1"/>
@@ -57,7 +113,7 @@
     </w:p>
     <w:p>
       <w:pPr>
-        <w:pStyle w:val="Odstavecseseznamem"/>
+        <w:pStyle w:val="ListParagraph"/>
         <w:numPr>
           <w:ilvl w:val="1"/>
           <w:numId w:val="1"/>
@@ -69,7 +125,43 @@
     </w:p>
     <w:p>
       <w:pPr>
-        <w:pStyle w:val="Odstavecseseznamem"/>
+        <w:pStyle w:val="ListParagraph"/>
+        <w:numPr>
+          <w:ilvl w:val="1"/>
+          <w:numId w:val="1"/>
+        </w:numPr>
+        <w:rPr>
+          <w:highlight w:val="yellow"/>
+        </w:rPr>
+      </w:pPr>
+      <w:r>
+        <w:rPr>
+          <w:highlight w:val="yellow"/>
+        </w:rPr>
+        <w:t>Zkontrolovat tučné čáry</w:t>
+      </w:r>
+    </w:p>
+    <w:p>
+      <w:pPr>
+        <w:pStyle w:val="ListParagraph"/>
+        <w:numPr>
+          <w:ilvl w:val="1"/>
+          <w:numId w:val="1"/>
+        </w:numPr>
+        <w:rPr>
+          <w:highlight w:val="yellow"/>
+        </w:rPr>
+      </w:pPr>
+      <w:r>
+        <w:rPr>
+          <w:highlight w:val="yellow"/>
+        </w:rPr>
+        <w:t>Dodat popisky stálých lekcí</w:t>
+      </w:r>
+    </w:p>
+    <w:p>
+      <w:pPr>
+        <w:pStyle w:val="ListParagraph"/>
         <w:numPr>
           <w:ilvl w:val="0"/>
           <w:numId w:val="1"/>
@@ -81,19 +173,35 @@
     </w:p>
     <w:p>
       <w:pPr>
-        <w:pStyle w:val="Odstavecseseznamem"/>
-        <w:numPr>
-          <w:ilvl w:val="1"/>
-          <w:numId w:val="1"/>
-        </w:numPr>
-      </w:pPr>
-      <w:r>
-        <w:t>Fotka a motivacni zivotopis/text.</w:t>
-      </w:r>
-    </w:p>
-    <w:p>
-      <w:pPr>
-        <w:pStyle w:val="Odstavecseseznamem"/>
+        <w:pStyle w:val="ListParagraph"/>
+        <w:numPr>
+          <w:ilvl w:val="1"/>
+          <w:numId w:val="1"/>
+        </w:numPr>
+      </w:pPr>
+      <w:r>
+        <w:t xml:space="preserve">Fotka a </w:t>
+      </w:r>
+      <w:proofErr w:type="spellStart"/>
+      <w:r>
+        <w:t>motivacni</w:t>
+      </w:r>
+      <w:proofErr w:type="spellEnd"/>
+      <w:r>
+        <w:t xml:space="preserve"> </w:t>
+      </w:r>
+      <w:proofErr w:type="spellStart"/>
+      <w:r>
+        <w:t>zivotopis</w:t>
+      </w:r>
+      <w:proofErr w:type="spellEnd"/>
+      <w:r>
+        <w:t>/text.</w:t>
+      </w:r>
+    </w:p>
+    <w:p>
+      <w:pPr>
+        <w:pStyle w:val="ListParagraph"/>
         <w:numPr>
           <w:ilvl w:val="0"/>
           <w:numId w:val="1"/>
@@ -105,7 +213,7 @@
     </w:p>
     <w:p>
       <w:pPr>
-        <w:pStyle w:val="Odstavecseseznamem"/>
+        <w:pStyle w:val="ListParagraph"/>
         <w:numPr>
           <w:ilvl w:val="1"/>
           <w:numId w:val="1"/>
@@ -117,7 +225,7 @@
     </w:p>
     <w:p>
       <w:pPr>
-        <w:pStyle w:val="Odstavecseseznamem"/>
+        <w:pStyle w:val="ListParagraph"/>
         <w:numPr>
           <w:ilvl w:val="0"/>
           <w:numId w:val="1"/>
@@ -129,7 +237,7 @@
     </w:p>
     <w:p>
       <w:pPr>
-        <w:pStyle w:val="Odstavecseseznamem"/>
+        <w:pStyle w:val="ListParagraph"/>
         <w:numPr>
           <w:ilvl w:val="1"/>
           <w:numId w:val="1"/>
@@ -141,7 +249,7 @@
     </w:p>
     <w:p>
       <w:pPr>
-        <w:pStyle w:val="Odstavecseseznamem"/>
+        <w:pStyle w:val="ListParagraph"/>
         <w:numPr>
           <w:ilvl w:val="0"/>
           <w:numId w:val="1"/>
@@ -153,7 +261,7 @@
     </w:p>
     <w:p>
       <w:pPr>
-        <w:pStyle w:val="Odstavecseseznamem"/>
+        <w:pStyle w:val="ListParagraph"/>
         <w:numPr>
           <w:ilvl w:val="1"/>
           <w:numId w:val="1"/>
@@ -165,7 +273,7 @@
     </w:p>
     <w:p>
       <w:pPr>
-        <w:pStyle w:val="Odstavecseseznamem"/>
+        <w:pStyle w:val="ListParagraph"/>
         <w:numPr>
           <w:ilvl w:val="1"/>
           <w:numId w:val="1"/>
@@ -177,7 +285,7 @@
     </w:p>
     <w:p>
       <w:pPr>
-        <w:pStyle w:val="Odstavecseseznamem"/>
+        <w:pStyle w:val="ListParagraph"/>
         <w:numPr>
           <w:ilvl w:val="1"/>
           <w:numId w:val="1"/>
@@ -195,7 +303,7 @@
     </w:p>
     <w:p>
       <w:pPr>
-        <w:pStyle w:val="Odstavecseseznamem"/>
+        <w:pStyle w:val="ListParagraph"/>
         <w:numPr>
           <w:ilvl w:val="1"/>
           <w:numId w:val="1"/>
@@ -213,7 +321,7 @@
     </w:p>
     <w:p>
       <w:pPr>
-        <w:pStyle w:val="Odstavecseseznamem"/>
+        <w:pStyle w:val="ListParagraph"/>
         <w:numPr>
           <w:ilvl w:val="0"/>
           <w:numId w:val="1"/>
@@ -225,7 +333,7 @@
     </w:p>
     <w:p>
       <w:pPr>
-        <w:pStyle w:val="Odstavecseseznamem"/>
+        <w:pStyle w:val="ListParagraph"/>
         <w:numPr>
           <w:ilvl w:val="1"/>
           <w:numId w:val="1"/>
@@ -237,7 +345,7 @@
     </w:p>
     <w:p>
       <w:pPr>
-        <w:pStyle w:val="Odstavecseseznamem"/>
+        <w:pStyle w:val="ListParagraph"/>
         <w:numPr>
           <w:ilvl w:val="1"/>
           <w:numId w:val="1"/>
@@ -249,7 +357,7 @@
     </w:p>
     <w:p>
       <w:pPr>
-        <w:pStyle w:val="Odstavecseseznamem"/>
+        <w:pStyle w:val="ListParagraph"/>
         <w:numPr>
           <w:ilvl w:val="0"/>
           <w:numId w:val="1"/>
@@ -261,7 +369,7 @@
     </w:p>
     <w:p>
       <w:pPr>
-        <w:pStyle w:val="Odstavecseseznamem"/>
+        <w:pStyle w:val="ListParagraph"/>
         <w:numPr>
           <w:ilvl w:val="1"/>
           <w:numId w:val="1"/>
@@ -273,7 +381,7 @@
     </w:p>
     <w:p>
       <w:pPr>
-        <w:pStyle w:val="Odstavecseseznamem"/>
+        <w:pStyle w:val="ListParagraph"/>
         <w:numPr>
           <w:ilvl w:val="1"/>
           <w:numId w:val="1"/>
@@ -285,7 +393,7 @@
     </w:p>
     <w:p>
       <w:pPr>
-        <w:pStyle w:val="Odstavecseseznamem"/>
+        <w:pStyle w:val="ListParagraph"/>
         <w:numPr>
           <w:ilvl w:val="1"/>
           <w:numId w:val="1"/>
@@ -297,7 +405,7 @@
     </w:p>
     <w:p>
       <w:pPr>
-        <w:pStyle w:val="Odstavecseseznamem"/>
+        <w:pStyle w:val="ListParagraph"/>
         <w:numPr>
           <w:ilvl w:val="1"/>
           <w:numId w:val="1"/>
@@ -309,7 +417,7 @@
     </w:p>
     <w:p>
       <w:pPr>
-        <w:pStyle w:val="Odstavecseseznamem"/>
+        <w:pStyle w:val="ListParagraph"/>
         <w:numPr>
           <w:ilvl w:val="1"/>
           <w:numId w:val="1"/>
@@ -321,7 +429,7 @@
     </w:p>
     <w:p>
       <w:pPr>
-        <w:pStyle w:val="Odstavecseseznamem"/>
+        <w:pStyle w:val="ListParagraph"/>
         <w:numPr>
           <w:ilvl w:val="0"/>
           <w:numId w:val="1"/>
@@ -333,7 +441,7 @@
     </w:p>
     <w:p>
       <w:pPr>
-        <w:pStyle w:val="Odstavecseseznamem"/>
+        <w:pStyle w:val="ListParagraph"/>
         <w:numPr>
           <w:ilvl w:val="1"/>
           <w:numId w:val="1"/>
@@ -351,7 +459,7 @@
     </w:p>
     <w:p>
       <w:pPr>
-        <w:pStyle w:val="Odstavecseseznamem"/>
+        <w:pStyle w:val="ListParagraph"/>
         <w:numPr>
           <w:ilvl w:val="1"/>
           <w:numId w:val="1"/>
@@ -366,7 +474,7 @@
     </w:p>
     <w:p>
       <w:pPr>
-        <w:pStyle w:val="Odstavecseseznamem"/>
+        <w:pStyle w:val="ListParagraph"/>
         <w:numPr>
           <w:ilvl w:val="1"/>
           <w:numId w:val="1"/>
@@ -378,7 +486,7 @@
     </w:p>
     <w:p>
       <w:pPr>
-        <w:pStyle w:val="Odstavecseseznamem"/>
+        <w:pStyle w:val="ListParagraph"/>
         <w:numPr>
           <w:ilvl w:val="1"/>
           <w:numId w:val="1"/>
@@ -393,20 +501,25 @@
     </w:p>
     <w:p>
       <w:pPr>
-        <w:pStyle w:val="Odstavecseseznamem"/>
-        <w:numPr>
-          <w:ilvl w:val="1"/>
-          <w:numId w:val="1"/>
-        </w:numPr>
-      </w:pPr>
-      <w:r>
-        <w:t>….dopsat doma</w:t>
+        <w:pStyle w:val="ListParagraph"/>
+        <w:numPr>
+          <w:ilvl w:val="1"/>
+          <w:numId w:val="1"/>
+        </w:numPr>
+      </w:pPr>
+      <w:proofErr w:type="gramStart"/>
+      <w:r>
+        <w:t>….</w:t>
+      </w:r>
+      <w:proofErr w:type="gramEnd"/>
+      <w:r>
+        <w:t>dopsat doma</w:t>
       </w:r>
     </w:p>
     <w:p/>
     <w:p>
       <w:pPr>
-        <w:pStyle w:val="Odstavecseseznamem"/>
+        <w:pStyle w:val="ListParagraph"/>
         <w:ind w:left="1440"/>
       </w:pPr>
     </w:p>
@@ -918,17 +1031,17 @@
     <w:lsdException w:name="Unresolved Mention" w:semiHidden="1" w:unhideWhenUsed="1"/>
     <w:lsdException w:name="Smart Link" w:semiHidden="1" w:unhideWhenUsed="1"/>
   </w:latentStyles>
-  <w:style w:type="paragraph" w:default="1" w:styleId="Normln">
+  <w:style w:type="paragraph" w:default="1" w:styleId="Normal">
     <w:name w:val="Normal"/>
     <w:qFormat/>
   </w:style>
-  <w:style w:type="character" w:default="1" w:styleId="Standardnpsmoodstavce">
+  <w:style w:type="character" w:default="1" w:styleId="DefaultParagraphFont">
     <w:name w:val="Default Paragraph Font"/>
     <w:uiPriority w:val="1"/>
     <w:semiHidden/>
     <w:unhideWhenUsed/>
   </w:style>
-  <w:style w:type="table" w:default="1" w:styleId="Normlntabulka">
+  <w:style w:type="table" w:default="1" w:styleId="TableNormal">
     <w:name w:val="Normal Table"/>
     <w:uiPriority w:val="99"/>
     <w:semiHidden/>
@@ -943,15 +1056,15 @@
       </w:tblCellMar>
     </w:tblPr>
   </w:style>
-  <w:style w:type="numbering" w:default="1" w:styleId="Bezseznamu">
+  <w:style w:type="numbering" w:default="1" w:styleId="NoList">
     <w:name w:val="No List"/>
     <w:uiPriority w:val="99"/>
     <w:semiHidden/>
     <w:unhideWhenUsed/>
   </w:style>
-  <w:style w:type="paragraph" w:styleId="Odstavecseseznamem">
+  <w:style w:type="paragraph" w:styleId="ListParagraph">
     <w:name w:val="List Paragraph"/>
-    <w:basedOn w:val="Normln"/>
+    <w:basedOn w:val="Normal"/>
     <w:uiPriority w:val="34"/>
     <w:qFormat/>
     <w:rsid w:val="00EF51C8"/>

</xml_diff>

<commit_message>
add reoad button and fort awesome
</commit_message>
<xml_diff>
--- a/Anet Web Dokumentace.docx
+++ b/Anet Web Dokumentace.docx
@@ -15,6 +15,95 @@
         <w:t xml:space="preserve"> web.</w:t>
       </w:r>
     </w:p>
+    <w:p/>
+    <w:p>
+      <w:r>
+        <w:rPr>
+          <w:highlight w:val="green"/>
+        </w:rPr>
+        <w:t>Stanovit minimální výšku stránky.</w:t>
+      </w:r>
+    </w:p>
+    <w:p>
+      <w:r>
+        <w:rPr>
+          <w:highlight w:val="green"/>
+        </w:rPr>
+        <w:t xml:space="preserve">Dodělat </w:t>
+      </w:r>
+      <w:proofErr w:type="spellStart"/>
+      <w:r>
+        <w:rPr>
+          <w:highlight w:val="green"/>
+        </w:rPr>
+        <w:t>logout</w:t>
+      </w:r>
+      <w:proofErr w:type="spellEnd"/>
+    </w:p>
+    <w:p>
+      <w:r>
+        <w:rPr>
+          <w:highlight w:val="green"/>
+        </w:rPr>
+        <w:t>Zarovnat ikony ke spodnímu okraj</w:t>
+      </w:r>
+      <w:r>
+        <w:rPr>
+          <w:highlight w:val="green"/>
+        </w:rPr>
+        <w:t>i</w:t>
+      </w:r>
+      <w:r>
+        <w:rPr>
+          <w:highlight w:val="green"/>
+        </w:rPr>
+        <w:t xml:space="preserve"> nadpisové lišty</w:t>
+      </w:r>
+    </w:p>
+    <w:p>
+      <w:r>
+        <w:rPr>
+          <w:highlight w:val="red"/>
+        </w:rPr>
+        <w:t xml:space="preserve">Zarovnat </w:t>
+      </w:r>
+      <w:proofErr w:type="spellStart"/>
+      <w:r>
+        <w:rPr>
+          <w:highlight w:val="red"/>
+        </w:rPr>
+        <w:t>dance</w:t>
+      </w:r>
+      <w:proofErr w:type="spellEnd"/>
+      <w:r>
+        <w:rPr>
+          <w:highlight w:val="red"/>
+        </w:rPr>
+        <w:t xml:space="preserve"> by </w:t>
+      </w:r>
+      <w:proofErr w:type="spellStart"/>
+      <w:r>
+        <w:rPr>
+          <w:highlight w:val="red"/>
+        </w:rPr>
+        <w:t>anet</w:t>
+      </w:r>
+      <w:proofErr w:type="spellEnd"/>
+      <w:r>
+        <w:rPr>
+          <w:highlight w:val="red"/>
+        </w:rPr>
+        <w:t xml:space="preserve"> nápis na střed pruhu. A trochu zvětšit.</w:t>
+      </w:r>
+    </w:p>
+    <w:p>
+      <w:r>
+        <w:rPr>
+          <w:highlight w:val="yellow"/>
+        </w:rPr>
+        <w:t>Pamatovat si uživatelské přihlášení.</w:t>
+      </w:r>
+    </w:p>
     <w:p>
       <w:pPr>
         <w:pStyle w:val="ListParagraph"/>
@@ -431,6 +520,38 @@
       <w:pPr>
         <w:pStyle w:val="ListParagraph"/>
         <w:numPr>
+          <w:ilvl w:val="1"/>
+          <w:numId w:val="1"/>
+        </w:numPr>
+        <w:rPr>
+          <w:highlight w:val="green"/>
+        </w:rPr>
+      </w:pPr>
+      <w:r>
+        <w:rPr>
+          <w:highlight w:val="green"/>
+        </w:rPr>
+        <w:t xml:space="preserve">Přidat tlačítko na </w:t>
+      </w:r>
+      <w:proofErr w:type="spellStart"/>
+      <w:r>
+        <w:rPr>
+          <w:highlight w:val="green"/>
+        </w:rPr>
+        <w:t>reload</w:t>
+      </w:r>
+      <w:proofErr w:type="spellEnd"/>
+      <w:r>
+        <w:rPr>
+          <w:highlight w:val="green"/>
+        </w:rPr>
+        <w:t>.</w:t>
+      </w:r>
+    </w:p>
+    <w:p>
+      <w:pPr>
+        <w:pStyle w:val="ListParagraph"/>
+        <w:numPr>
           <w:ilvl w:val="0"/>
           <w:numId w:val="1"/>
         </w:numPr>
@@ -506,15 +627,157 @@
           <w:ilvl w:val="1"/>
           <w:numId w:val="1"/>
         </w:numPr>
-      </w:pPr>
+        <w:rPr>
+          <w:highlight w:val="yellow"/>
+        </w:rPr>
+      </w:pPr>
+      <w:r>
+        <w:rPr>
+          <w:highlight w:val="yellow"/>
+        </w:rPr>
+        <w:lastRenderedPageBreak/>
+        <w:t xml:space="preserve">Přidat tlačítko na </w:t>
+      </w:r>
+      <w:proofErr w:type="spellStart"/>
+      <w:r>
+        <w:rPr>
+          <w:highlight w:val="yellow"/>
+        </w:rPr>
+        <w:t>reload</w:t>
+      </w:r>
+      <w:proofErr w:type="spellEnd"/>
+      <w:r>
+        <w:rPr>
+          <w:highlight w:val="yellow"/>
+        </w:rPr>
+        <w:t>.</w:t>
+      </w:r>
+    </w:p>
+    <w:p>
+      <w:pPr>
+        <w:pStyle w:val="ListParagraph"/>
+        <w:numPr>
+          <w:ilvl w:val="1"/>
+          <w:numId w:val="1"/>
+        </w:numPr>
+      </w:pPr>
+    </w:p>
+    <w:p>
+      <w:pPr>
+        <w:pStyle w:val="ListParagraph"/>
+        <w:numPr>
+          <w:ilvl w:val="0"/>
+          <w:numId w:val="1"/>
+        </w:numPr>
+      </w:pPr>
+      <w:r>
+        <w:t>Peníze</w:t>
+      </w:r>
+    </w:p>
+    <w:p>
+      <w:pPr>
+        <w:pStyle w:val="ListParagraph"/>
+        <w:numPr>
+          <w:ilvl w:val="1"/>
+          <w:numId w:val="1"/>
+        </w:numPr>
+      </w:pPr>
+      <w:r>
+        <w:t xml:space="preserve">Každý učet zaregistrovaný má číselnou hodnotu </w:t>
+      </w:r>
       <w:proofErr w:type="gramStart"/>
       <w:r>
-        <w:t>….</w:t>
+        <w:t>přirazenou.-</w:t>
       </w:r>
       <w:proofErr w:type="gramEnd"/>
       <w:r>
-        <w:t>dopsat doma</w:t>
-      </w:r>
+        <w:t>kredit</w:t>
+      </w:r>
+    </w:p>
+    <w:p>
+      <w:pPr>
+        <w:pStyle w:val="ListParagraph"/>
+        <w:numPr>
+          <w:ilvl w:val="1"/>
+          <w:numId w:val="1"/>
+        </w:numPr>
+      </w:pPr>
+      <w:r>
+        <w:t xml:space="preserve">Tato hodnota je uvedena na </w:t>
+      </w:r>
+      <w:proofErr w:type="spellStart"/>
+      <w:r>
+        <w:t>stráce</w:t>
+      </w:r>
+      <w:proofErr w:type="spellEnd"/>
+      <w:r>
+        <w:t xml:space="preserve"> „učet“</w:t>
+      </w:r>
+    </w:p>
+    <w:p>
+      <w:pPr>
+        <w:pStyle w:val="ListParagraph"/>
+        <w:numPr>
+          <w:ilvl w:val="1"/>
+          <w:numId w:val="1"/>
+        </w:numPr>
+      </w:pPr>
+      <w:r>
+        <w:t xml:space="preserve">Admin vidí v tabulce </w:t>
+      </w:r>
+      <w:proofErr w:type="gramStart"/>
+      <w:r>
+        <w:t>v</w:t>
+      </w:r>
+      <w:proofErr w:type="gramEnd"/>
+      <w:r>
+        <w:t> všechny účty a může měnit jejich kredit.</w:t>
+      </w:r>
+    </w:p>
+    <w:p>
+      <w:pPr>
+        <w:pStyle w:val="ListParagraph"/>
+        <w:numPr>
+          <w:ilvl w:val="1"/>
+          <w:numId w:val="1"/>
+        </w:numPr>
+      </w:pPr>
+      <w:r>
+        <w:t>Při rezervaci na lekci strhnout kredit z účtu.</w:t>
+      </w:r>
+    </w:p>
+    <w:p>
+      <w:pPr>
+        <w:pStyle w:val="ListParagraph"/>
+        <w:numPr>
+          <w:ilvl w:val="1"/>
+          <w:numId w:val="1"/>
+        </w:numPr>
+      </w:pPr>
+      <w:r>
+        <w:t>Nedovolit registraci při nízkém kreditu.</w:t>
+      </w:r>
+    </w:p>
+    <w:p>
+      <w:pPr>
+        <w:pStyle w:val="ListParagraph"/>
+        <w:numPr>
+          <w:ilvl w:val="1"/>
+          <w:numId w:val="1"/>
+        </w:numPr>
+      </w:pPr>
+      <w:r>
+        <w:t>Je možné zrušit registraci na lekci – automaticky se vrátí kredit.</w:t>
+      </w:r>
+    </w:p>
+    <w:p>
+      <w:pPr>
+        <w:pStyle w:val="ListParagraph"/>
+        <w:numPr>
+          <w:ilvl w:val="1"/>
+          <w:numId w:val="1"/>
+        </w:numPr>
+      </w:pPr>
     </w:p>
     <w:p/>
     <w:p>

</xml_diff>